<commit_message>
one more to go
</commit_message>
<xml_diff>
--- a/Week1_Examine_Research/BachmeierNTIM7241-1.docx
+++ b/Week1_Examine_Research/BachmeierNTIM7241-1.docx
@@ -220,7 +220,7 @@
     </w:p>
     <w:tbl>
       <w:tblPr>
-        <w:tblStyle w:val="TableGrid"/>
+        <w:tblStyle w:val="GridTable4"/>
         <w:tblW w:w="0" w:type="auto"/>
         <w:tblLook w:val="04A0" w:firstRow="1" w:lastRow="0" w:firstColumn="1" w:lastColumn="0" w:noHBand="0" w:noVBand="1"/>
       </w:tblPr>
@@ -231,15 +231,19 @@
         <w:gridCol w:w="2338"/>
       </w:tblGrid>
       <w:tr>
-        <w:tc>
-          <w:tcPr>
+        <w:trPr>
+          <w:cnfStyle w:val="100000000000" w:firstRow="1" w:lastRow="0" w:firstColumn="0" w:lastColumn="0" w:oddVBand="0" w:evenVBand="0" w:oddHBand="0" w:evenHBand="0" w:firstRowFirstColumn="0" w:firstRowLastColumn="0" w:lastRowFirstColumn="0" w:lastRowLastColumn="0"/>
+        </w:trPr>
+        <w:tc>
+          <w:tcPr>
+            <w:cnfStyle w:val="001000000000" w:firstRow="0" w:lastRow="0" w:firstColumn="1" w:lastColumn="0" w:oddVBand="0" w:evenVBand="0" w:oddHBand="0" w:evenHBand="0" w:firstRowFirstColumn="0" w:firstRowLastColumn="0" w:lastRowFirstColumn="0" w:lastRowLastColumn="0"/>
             <w:tcW w:w="2337" w:type="dxa"/>
           </w:tcPr>
           <w:p>
             <w:pPr>
               <w:rPr>
-                <w:b/>
-                <w:bCs/>
+                <w:b w:val="0"/>
+                <w:bCs w:val="0"/>
               </w:rPr>
             </w:pPr>
           </w:p>
@@ -250,15 +254,16 @@
           </w:tcPr>
           <w:p>
             <w:pPr>
+              <w:cnfStyle w:val="100000000000" w:firstRow="1" w:lastRow="0" w:firstColumn="0" w:lastColumn="0" w:oddVBand="0" w:evenVBand="0" w:oddHBand="0" w:evenHBand="0" w:firstRowFirstColumn="0" w:firstRowLastColumn="0" w:lastRowFirstColumn="0" w:lastRowLastColumn="0"/>
               <w:rPr>
-                <w:b/>
-                <w:bCs/>
+                <w:b w:val="0"/>
+                <w:bCs w:val="0"/>
               </w:rPr>
             </w:pPr>
             <w:r>
               <w:rPr>
-                <w:b/>
-                <w:bCs/>
+                <w:b w:val="0"/>
+                <w:bCs w:val="0"/>
               </w:rPr>
               <w:t>Chebyshev Filter</w:t>
             </w:r>
@@ -270,15 +275,16 @@
           </w:tcPr>
           <w:p>
             <w:pPr>
+              <w:cnfStyle w:val="100000000000" w:firstRow="1" w:lastRow="0" w:firstColumn="0" w:lastColumn="0" w:oddVBand="0" w:evenVBand="0" w:oddHBand="0" w:evenHBand="0" w:firstRowFirstColumn="0" w:firstRowLastColumn="0" w:lastRowFirstColumn="0" w:lastRowLastColumn="0"/>
               <w:rPr>
-                <w:b/>
-                <w:bCs/>
+                <w:b w:val="0"/>
+                <w:bCs w:val="0"/>
               </w:rPr>
             </w:pPr>
             <w:r>
               <w:rPr>
-                <w:b/>
-                <w:bCs/>
+                <w:b w:val="0"/>
+                <w:bCs w:val="0"/>
               </w:rPr>
               <w:t>Abandoned Objects</w:t>
             </w:r>
@@ -290,15 +296,16 @@
           </w:tcPr>
           <w:p>
             <w:pPr>
+              <w:cnfStyle w:val="100000000000" w:firstRow="1" w:lastRow="0" w:firstColumn="0" w:lastColumn="0" w:oddVBand="0" w:evenVBand="0" w:oddHBand="0" w:evenHBand="0" w:firstRowFirstColumn="0" w:firstRowLastColumn="0" w:lastRowFirstColumn="0" w:lastRowLastColumn="0"/>
               <w:rPr>
-                <w:b/>
-                <w:bCs/>
+                <w:b w:val="0"/>
+                <w:bCs w:val="0"/>
               </w:rPr>
             </w:pPr>
             <w:r>
               <w:rPr>
-                <w:b/>
-                <w:bCs/>
+                <w:b w:val="0"/>
+                <w:bCs w:val="0"/>
               </w:rPr>
               <w:t>Low-Quality Images</w:t>
             </w:r>
@@ -306,22 +313,16 @@
         </w:tc>
       </w:tr>
       <w:tr>
-        <w:tc>
-          <w:tcPr>
+        <w:trPr>
+          <w:cnfStyle w:val="000000100000" w:firstRow="0" w:lastRow="0" w:firstColumn="0" w:lastColumn="0" w:oddVBand="0" w:evenVBand="0" w:oddHBand="1" w:evenHBand="0" w:firstRowFirstColumn="0" w:firstRowLastColumn="0" w:lastRowFirstColumn="0" w:lastRowLastColumn="0"/>
+        </w:trPr>
+        <w:tc>
+          <w:tcPr>
+            <w:cnfStyle w:val="001000000000" w:firstRow="0" w:lastRow="0" w:firstColumn="1" w:lastColumn="0" w:oddVBand="0" w:evenVBand="0" w:oddHBand="0" w:evenHBand="0" w:firstRowFirstColumn="0" w:firstRowLastColumn="0" w:lastRowFirstColumn="0" w:lastRowLastColumn="0"/>
             <w:tcW w:w="2337" w:type="dxa"/>
           </w:tcPr>
           <w:p>
-            <w:pPr>
-              <w:rPr>
-                <w:b/>
-                <w:bCs/>
-              </w:rPr>
-            </w:pPr>
-            <w:r>
-              <w:rPr>
-                <w:b/>
-                <w:bCs/>
-              </w:rPr>
+            <w:r>
               <w:t>Problem Statement</w:t>
             </w:r>
           </w:p>
@@ -330,7 +331,11 @@
           <w:tcPr>
             <w:tcW w:w="2337" w:type="dxa"/>
           </w:tcPr>
-          <w:p/>
+          <w:p>
+            <w:pPr>
+              <w:cnfStyle w:val="000000100000" w:firstRow="0" w:lastRow="0" w:firstColumn="0" w:lastColumn="0" w:oddVBand="0" w:evenVBand="0" w:oddHBand="1" w:evenHBand="0" w:firstRowFirstColumn="0" w:firstRowLastColumn="0" w:lastRowFirstColumn="0" w:lastRowLastColumn="0"/>
+            </w:pPr>
+          </w:p>
         </w:tc>
         <w:tc>
           <w:tcPr>
@@ -343,6 +348,7 @@
                 <w:ilvl w:val="0"/>
                 <w:numId w:val="2"/>
               </w:numPr>
+              <w:cnfStyle w:val="000000100000" w:firstRow="0" w:lastRow="0" w:firstColumn="0" w:lastColumn="0" w:oddVBand="0" w:evenVBand="0" w:oddHBand="1" w:evenHBand="0" w:firstRowFirstColumn="0" w:firstRowLastColumn="0" w:lastRowFirstColumn="0" w:lastRowLastColumn="0"/>
             </w:pPr>
             <w:r>
               <w:t>Can AI detect garbage in the real world</w:t>
@@ -353,26 +359,29 @@
           <w:tcPr>
             <w:tcW w:w="2338" w:type="dxa"/>
           </w:tcPr>
-          <w:p/>
+          <w:p>
+            <w:pPr>
+              <w:pStyle w:val="ListParagraph"/>
+              <w:numPr>
+                <w:ilvl w:val="0"/>
+                <w:numId w:val="2"/>
+              </w:numPr>
+              <w:cnfStyle w:val="000000100000" w:firstRow="0" w:lastRow="0" w:firstColumn="0" w:lastColumn="0" w:oddVBand="0" w:evenVBand="0" w:oddHBand="1" w:evenHBand="0" w:firstRowFirstColumn="0" w:firstRowLastColumn="0" w:lastRowFirstColumn="0" w:lastRowLastColumn="0"/>
+            </w:pPr>
+            <w:r>
+              <w:t>Can we detect people in low-quality camera feeds</w:t>
+            </w:r>
+          </w:p>
         </w:tc>
       </w:tr>
       <w:tr>
         <w:tc>
           <w:tcPr>
+            <w:cnfStyle w:val="001000000000" w:firstRow="0" w:lastRow="0" w:firstColumn="1" w:lastColumn="0" w:oddVBand="0" w:evenVBand="0" w:oddHBand="0" w:evenHBand="0" w:firstRowFirstColumn="0" w:firstRowLastColumn="0" w:lastRowFirstColumn="0" w:lastRowLastColumn="0"/>
             <w:tcW w:w="2337" w:type="dxa"/>
           </w:tcPr>
           <w:p>
-            <w:pPr>
-              <w:rPr>
-                <w:b/>
-                <w:bCs/>
-              </w:rPr>
-            </w:pPr>
-            <w:r>
-              <w:rPr>
-                <w:b/>
-                <w:bCs/>
-              </w:rPr>
+            <w:r>
               <w:t>Data Collection</w:t>
             </w:r>
           </w:p>
@@ -381,7 +390,11 @@
           <w:tcPr>
             <w:tcW w:w="2337" w:type="dxa"/>
           </w:tcPr>
-          <w:p/>
+          <w:p>
+            <w:pPr>
+              <w:cnfStyle w:val="000000000000" w:firstRow="0" w:lastRow="0" w:firstColumn="0" w:lastColumn="0" w:oddVBand="0" w:evenVBand="0" w:oddHBand="0" w:evenHBand="0" w:firstRowFirstColumn="0" w:firstRowLastColumn="0" w:lastRowFirstColumn="0" w:lastRowLastColumn="0"/>
+            </w:pPr>
+          </w:p>
         </w:tc>
         <w:tc>
           <w:tcPr>
@@ -394,6 +407,7 @@
                 <w:ilvl w:val="0"/>
                 <w:numId w:val="1"/>
               </w:numPr>
+              <w:cnfStyle w:val="000000000000" w:firstRow="0" w:lastRow="0" w:firstColumn="0" w:lastColumn="0" w:oddVBand="0" w:evenVBand="0" w:oddHBand="0" w:evenHBand="0" w:firstRowFirstColumn="0" w:firstRowLastColumn="0" w:lastRowFirstColumn="0" w:lastRowLastColumn="0"/>
             </w:pPr>
             <w:r>
               <w:t>PETS 2006</w:t>
@@ -406,6 +420,7 @@
                 <w:ilvl w:val="0"/>
                 <w:numId w:val="1"/>
               </w:numPr>
+              <w:cnfStyle w:val="000000000000" w:firstRow="0" w:lastRow="0" w:firstColumn="0" w:lastColumn="0" w:oddVBand="0" w:evenVBand="0" w:oddHBand="0" w:evenHBand="0" w:firstRowFirstColumn="0" w:firstRowLastColumn="0" w:lastRowFirstColumn="0" w:lastRowLastColumn="0"/>
             </w:pPr>
             <w:r>
               <w:t>ABODA</w:t>
@@ -418,45 +433,12 @@
                 <w:ilvl w:val="0"/>
                 <w:numId w:val="1"/>
               </w:numPr>
+              <w:cnfStyle w:val="000000000000" w:firstRow="0" w:lastRow="0" w:firstColumn="0" w:lastColumn="0" w:oddVBand="0" w:evenVBand="0" w:oddHBand="0" w:evenHBand="0" w:firstRowFirstColumn="0" w:firstRowLastColumn="0" w:lastRowFirstColumn="0" w:lastRowLastColumn="0"/>
             </w:pPr>
             <w:r>
               <w:t>Private Cameras</w:t>
             </w:r>
           </w:p>
-        </w:tc>
-        <w:tc>
-          <w:tcPr>
-            <w:tcW w:w="2338" w:type="dxa"/>
-          </w:tcPr>
-          <w:p/>
-        </w:tc>
-      </w:tr>
-      <w:tr>
-        <w:tc>
-          <w:tcPr>
-            <w:tcW w:w="2337" w:type="dxa"/>
-          </w:tcPr>
-          <w:p>
-            <w:pPr>
-              <w:rPr>
-                <w:b/>
-                <w:bCs/>
-              </w:rPr>
-            </w:pPr>
-            <w:r>
-              <w:rPr>
-                <w:b/>
-                <w:bCs/>
-              </w:rPr>
-              <w:t>Artifacts Produced</w:t>
-            </w:r>
-          </w:p>
-        </w:tc>
-        <w:tc>
-          <w:tcPr>
-            <w:tcW w:w="2337" w:type="dxa"/>
-          </w:tcPr>
-          <w:p/>
         </w:tc>
         <w:tc>
           <w:tcPr>
@@ -469,10 +451,16 @@
                 <w:ilvl w:val="0"/>
                 <w:numId w:val="1"/>
               </w:numPr>
-            </w:pPr>
-            <w:r>
-              <w:t>Generic algorithm</w:t>
-            </w:r>
+              <w:cnfStyle w:val="000000000000" w:firstRow="0" w:lastRow="0" w:firstColumn="0" w:lastColumn="0" w:oddVBand="0" w:evenVBand="0" w:oddHBand="0" w:evenHBand="0" w:firstRowFirstColumn="0" w:firstRowLastColumn="0" w:lastRowFirstColumn="0" w:lastRowLastColumn="0"/>
+            </w:pPr>
+            <w:r>
+              <w:t xml:space="preserve">Installed cameras in BSTU </w:t>
+            </w:r>
+            <w:proofErr w:type="gramStart"/>
+            <w:r>
+              <w:t>classrooms</w:t>
+            </w:r>
+            <w:proofErr w:type="gramEnd"/>
           </w:p>
           <w:p>
             <w:pPr>
@@ -481,37 +469,26 @@
                 <w:ilvl w:val="0"/>
                 <w:numId w:val="1"/>
               </w:numPr>
-            </w:pPr>
-            <w:r>
-              <w:t>Performance data</w:t>
-            </w:r>
-          </w:p>
-        </w:tc>
-        <w:tc>
-          <w:tcPr>
-            <w:tcW w:w="2338" w:type="dxa"/>
-          </w:tcPr>
-          <w:p/>
+              <w:cnfStyle w:val="000000000000" w:firstRow="0" w:lastRow="0" w:firstColumn="0" w:lastColumn="0" w:oddVBand="0" w:evenVBand="0" w:oddHBand="0" w:evenHBand="0" w:firstRowFirstColumn="0" w:firstRowLastColumn="0" w:lastRowFirstColumn="0" w:lastRowLastColumn="0"/>
+            </w:pPr>
+            <w:r>
+              <w:t>Manually labeled training frames</w:t>
+            </w:r>
+          </w:p>
         </w:tc>
       </w:tr>
       <w:tr>
-        <w:tc>
-          <w:tcPr>
+        <w:trPr>
+          <w:cnfStyle w:val="000000100000" w:firstRow="0" w:lastRow="0" w:firstColumn="0" w:lastColumn="0" w:oddVBand="0" w:evenVBand="0" w:oddHBand="1" w:evenHBand="0" w:firstRowFirstColumn="0" w:firstRowLastColumn="0" w:lastRowFirstColumn="0" w:lastRowLastColumn="0"/>
+        </w:trPr>
+        <w:tc>
+          <w:tcPr>
+            <w:cnfStyle w:val="001000000000" w:firstRow="0" w:lastRow="0" w:firstColumn="1" w:lastColumn="0" w:oddVBand="0" w:evenVBand="0" w:oddHBand="0" w:evenHBand="0" w:firstRowFirstColumn="0" w:firstRowLastColumn="0" w:lastRowFirstColumn="0" w:lastRowLastColumn="0"/>
             <w:tcW w:w="2337" w:type="dxa"/>
           </w:tcPr>
           <w:p>
-            <w:pPr>
-              <w:rPr>
-                <w:b/>
-                <w:bCs/>
-              </w:rPr>
-            </w:pPr>
-            <w:r>
-              <w:rPr>
-                <w:b/>
-                <w:bCs/>
-              </w:rPr>
-              <w:t>Contributions</w:t>
+            <w:r>
+              <w:t>Artifacts Produced</w:t>
             </w:r>
           </w:p>
         </w:tc>
@@ -519,7 +496,11 @@
           <w:tcPr>
             <w:tcW w:w="2337" w:type="dxa"/>
           </w:tcPr>
-          <w:p/>
+          <w:p>
+            <w:pPr>
+              <w:cnfStyle w:val="000000100000" w:firstRow="0" w:lastRow="0" w:firstColumn="0" w:lastColumn="0" w:oddVBand="0" w:evenVBand="0" w:oddHBand="1" w:evenHBand="0" w:firstRowFirstColumn="0" w:firstRowLastColumn="0" w:lastRowFirstColumn="0" w:lastRowLastColumn="0"/>
+            </w:pPr>
+          </w:p>
         </w:tc>
         <w:tc>
           <w:tcPr>
@@ -532,6 +513,79 @@
                 <w:ilvl w:val="0"/>
                 <w:numId w:val="1"/>
               </w:numPr>
+              <w:cnfStyle w:val="000000100000" w:firstRow="0" w:lastRow="0" w:firstColumn="0" w:lastColumn="0" w:oddVBand="0" w:evenVBand="0" w:oddHBand="1" w:evenHBand="0" w:firstRowFirstColumn="0" w:firstRowLastColumn="0" w:lastRowFirstColumn="0" w:lastRowLastColumn="0"/>
+            </w:pPr>
+            <w:r>
+              <w:t>Generic algorithm</w:t>
+            </w:r>
+          </w:p>
+          <w:p>
+            <w:pPr>
+              <w:pStyle w:val="ListParagraph"/>
+              <w:numPr>
+                <w:ilvl w:val="0"/>
+                <w:numId w:val="1"/>
+              </w:numPr>
+              <w:cnfStyle w:val="000000100000" w:firstRow="0" w:lastRow="0" w:firstColumn="0" w:lastColumn="0" w:oddVBand="0" w:evenVBand="0" w:oddHBand="1" w:evenHBand="0" w:firstRowFirstColumn="0" w:firstRowLastColumn="0" w:lastRowFirstColumn="0" w:lastRowLastColumn="0"/>
+            </w:pPr>
+            <w:r>
+              <w:t>Performance data</w:t>
+            </w:r>
+          </w:p>
+        </w:tc>
+        <w:tc>
+          <w:tcPr>
+            <w:tcW w:w="2338" w:type="dxa"/>
+          </w:tcPr>
+          <w:p>
+            <w:pPr>
+              <w:pStyle w:val="ListParagraph"/>
+              <w:numPr>
+                <w:ilvl w:val="0"/>
+                <w:numId w:val="1"/>
+              </w:numPr>
+              <w:cnfStyle w:val="000000100000" w:firstRow="0" w:lastRow="0" w:firstColumn="0" w:lastColumn="0" w:oddVBand="0" w:evenVBand="0" w:oddHBand="1" w:evenHBand="0" w:firstRowFirstColumn="0" w:firstRowLastColumn="0" w:lastRowFirstColumn="0" w:lastRowLastColumn="0"/>
+            </w:pPr>
+            <w:r>
+              <w:t xml:space="preserve">Implementation in FCN, R-CNN, and Mask R-CNN </w:t>
+            </w:r>
+          </w:p>
+        </w:tc>
+      </w:tr>
+      <w:tr>
+        <w:tc>
+          <w:tcPr>
+            <w:cnfStyle w:val="001000000000" w:firstRow="0" w:lastRow="0" w:firstColumn="1" w:lastColumn="0" w:oddVBand="0" w:evenVBand="0" w:oddHBand="0" w:evenHBand="0" w:firstRowFirstColumn="0" w:firstRowLastColumn="0" w:lastRowFirstColumn="0" w:lastRowLastColumn="0"/>
+            <w:tcW w:w="2337" w:type="dxa"/>
+          </w:tcPr>
+          <w:p>
+            <w:r>
+              <w:t>Contributions</w:t>
+            </w:r>
+          </w:p>
+        </w:tc>
+        <w:tc>
+          <w:tcPr>
+            <w:tcW w:w="2337" w:type="dxa"/>
+          </w:tcPr>
+          <w:p>
+            <w:pPr>
+              <w:cnfStyle w:val="000000000000" w:firstRow="0" w:lastRow="0" w:firstColumn="0" w:lastColumn="0" w:oddVBand="0" w:evenVBand="0" w:oddHBand="0" w:evenHBand="0" w:firstRowFirstColumn="0" w:firstRowLastColumn="0" w:lastRowFirstColumn="0" w:lastRowLastColumn="0"/>
+            </w:pPr>
+          </w:p>
+        </w:tc>
+        <w:tc>
+          <w:tcPr>
+            <w:tcW w:w="2338" w:type="dxa"/>
+          </w:tcPr>
+          <w:p>
+            <w:pPr>
+              <w:pStyle w:val="ListParagraph"/>
+              <w:numPr>
+                <w:ilvl w:val="0"/>
+                <w:numId w:val="1"/>
+              </w:numPr>
+              <w:cnfStyle w:val="000000000000" w:firstRow="0" w:lastRow="0" w:firstColumn="0" w:lastColumn="0" w:oddVBand="0" w:evenVBand="0" w:oddHBand="0" w:evenHBand="0" w:firstRowFirstColumn="0" w:firstRowLastColumn="0" w:lastRowFirstColumn="0" w:lastRowLastColumn="0"/>
             </w:pPr>
             <w:r>
               <w:t xml:space="preserve">A mechanism for detecting garbage </w:t>
@@ -550,7 +604,37 @@
           <w:tcPr>
             <w:tcW w:w="2338" w:type="dxa"/>
           </w:tcPr>
-          <w:p/>
+          <w:p>
+            <w:pPr>
+              <w:pStyle w:val="ListParagraph"/>
+              <w:numPr>
+                <w:ilvl w:val="0"/>
+                <w:numId w:val="1"/>
+              </w:numPr>
+              <w:cnfStyle w:val="000000000000" w:firstRow="0" w:lastRow="0" w:firstColumn="0" w:lastColumn="0" w:oddVBand="0" w:evenVBand="0" w:oddHBand="0" w:evenHBand="0" w:firstRowFirstColumn="0" w:firstRowLastColumn="0" w:lastRowFirstColumn="0" w:lastRowLastColumn="0"/>
+            </w:pPr>
+            <w:r>
+              <w:t>A mechanism for counting people in low-resolution video</w:t>
+            </w:r>
+          </w:p>
+          <w:p>
+            <w:pPr>
+              <w:pStyle w:val="ListParagraph"/>
+              <w:numPr>
+                <w:ilvl w:val="0"/>
+                <w:numId w:val="1"/>
+              </w:numPr>
+              <w:cnfStyle w:val="000000000000" w:firstRow="0" w:lastRow="0" w:firstColumn="0" w:lastColumn="0" w:oddVBand="0" w:evenVBand="0" w:oddHBand="0" w:evenHBand="0" w:firstRowFirstColumn="0" w:firstRowLastColumn="0" w:lastRowFirstColumn="0" w:lastRowLastColumn="0"/>
+            </w:pPr>
+            <w:r>
+              <w:t xml:space="preserve">Assessed AI algo. </w:t>
+            </w:r>
+            <w:proofErr w:type="gramStart"/>
+            <w:r>
+              <w:t>performance</w:t>
+            </w:r>
+            <w:proofErr w:type="gramEnd"/>
+          </w:p>
         </w:tc>
       </w:tr>
     </w:tbl>
@@ -560,29 +644,307 @@
         <w:pStyle w:val="Heading2"/>
       </w:pPr>
       <w:r>
-        <w:t>Detecting Abandoned Objects (2020)</w:t>
+        <w:lastRenderedPageBreak/>
+        <w:t>Detecting Humans on Low-Quality Images (2019)</w:t>
       </w:r>
     </w:p>
     <w:p>
       <w:r>
         <w:tab/>
-        <w:t xml:space="preserve">Park et al. (2020) state that businesses spend significant resources discovering abandoned objects across their premises.  Typically, they address these challenges by hiring staff to monitor </w:t>
-      </w:r>
-      <w:r>
-        <w:lastRenderedPageBreak/>
-        <w:t xml:space="preserve">security cameras.  However, this approach is expensive, manually intensive, and </w:t>
-      </w:r>
-      <w:proofErr w:type="gramStart"/>
-      <w:r>
-        <w:t>error-prone</w:t>
-      </w:r>
-      <w:proofErr w:type="gramEnd"/>
-      <w:r>
-        <w:t xml:space="preserve">.  Existing artificial intelligence (AI) systems also encounter challenges maintaining abandoned objects in the foreground versus fading into the background.  Engineers can overcome this issue through additional computations.  </w:t>
+      </w:r>
+      <w:proofErr w:type="spellStart"/>
+      <w:r>
+        <w:t>Yudin</w:t>
+      </w:r>
+      <w:proofErr w:type="spellEnd"/>
+      <w:r>
+        <w:t xml:space="preserve"> et al. (2019) state that businesses require accurate counts of humans for various analytical processes.  They address this problem with three deep-learning architectures (see Table 2) that can detect heads regardless of orientation, partial obstruction, and size (10x10 pixel minimum).  Next, a performance assessment of the three architectures demonstrates the trade-offs between accuracy and processing time.</w:t>
       </w:r>
     </w:p>
     <w:p>
       <w:pPr>
+        <w:pStyle w:val="Caption"/>
+      </w:pPr>
+      <w:r>
+        <w:t>Table 2: Tested Algorithms</w:t>
+      </w:r>
+    </w:p>
+    <w:tbl>
+      <w:tblPr>
+        <w:tblStyle w:val="GridTable4"/>
+        <w:tblW w:w="0" w:type="auto"/>
+        <w:tblLook w:val="04A0" w:firstRow="1" w:lastRow="0" w:firstColumn="1" w:lastColumn="0" w:noHBand="0" w:noVBand="1"/>
+      </w:tblPr>
+      <w:tblGrid>
+        <w:gridCol w:w="2464"/>
+        <w:gridCol w:w="2429"/>
+        <w:gridCol w:w="2333"/>
+        <w:gridCol w:w="2124"/>
+      </w:tblGrid>
+      <w:tr>
+        <w:trPr>
+          <w:cnfStyle w:val="100000000000" w:firstRow="1" w:lastRow="0" w:firstColumn="0" w:lastColumn="0" w:oddVBand="0" w:evenVBand="0" w:oddHBand="0" w:evenHBand="0" w:firstRowFirstColumn="0" w:firstRowLastColumn="0" w:lastRowFirstColumn="0" w:lastRowLastColumn="0"/>
+        </w:trPr>
+        <w:tc>
+          <w:tcPr>
+            <w:cnfStyle w:val="001000000000" w:firstRow="0" w:lastRow="0" w:firstColumn="1" w:lastColumn="0" w:oddVBand="0" w:evenVBand="0" w:oddHBand="0" w:evenHBand="0" w:firstRowFirstColumn="0" w:firstRowLastColumn="0" w:lastRowFirstColumn="0" w:lastRowLastColumn="0"/>
+            <w:tcW w:w="2464" w:type="dxa"/>
+          </w:tcPr>
+          <w:p>
+            <w:r>
+              <w:t>Algorithm</w:t>
+            </w:r>
+          </w:p>
+        </w:tc>
+        <w:tc>
+          <w:tcPr>
+            <w:tcW w:w="2429" w:type="dxa"/>
+          </w:tcPr>
+          <w:p>
+            <w:pPr>
+              <w:cnfStyle w:val="100000000000" w:firstRow="1" w:lastRow="0" w:firstColumn="0" w:lastColumn="0" w:oddVBand="0" w:evenVBand="0" w:oddHBand="0" w:evenHBand="0" w:firstRowFirstColumn="0" w:firstRowLastColumn="0" w:lastRowFirstColumn="0" w:lastRowLastColumn="0"/>
+            </w:pPr>
+            <w:r>
+              <w:t>Precision</w:t>
+            </w:r>
+          </w:p>
+        </w:tc>
+        <w:tc>
+          <w:tcPr>
+            <w:tcW w:w="2333" w:type="dxa"/>
+          </w:tcPr>
+          <w:p>
+            <w:pPr>
+              <w:cnfStyle w:val="100000000000" w:firstRow="1" w:lastRow="0" w:firstColumn="0" w:lastColumn="0" w:oddVBand="0" w:evenVBand="0" w:oddHBand="0" w:evenHBand="0" w:firstRowFirstColumn="0" w:firstRowLastColumn="0" w:lastRowFirstColumn="0" w:lastRowLastColumn="0"/>
+            </w:pPr>
+            <w:r>
+              <w:t>Recall</w:t>
+            </w:r>
+          </w:p>
+        </w:tc>
+        <w:tc>
+          <w:tcPr>
+            <w:tcW w:w="2124" w:type="dxa"/>
+          </w:tcPr>
+          <w:p>
+            <w:pPr>
+              <w:cnfStyle w:val="100000000000" w:firstRow="1" w:lastRow="0" w:firstColumn="0" w:lastColumn="0" w:oddVBand="0" w:evenVBand="0" w:oddHBand="0" w:evenHBand="0" w:firstRowFirstColumn="0" w:firstRowLastColumn="0" w:lastRowFirstColumn="0" w:lastRowLastColumn="0"/>
+            </w:pPr>
+            <w:r>
+              <w:t>Mean Duration Time (secs)</w:t>
+            </w:r>
+          </w:p>
+        </w:tc>
+      </w:tr>
+      <w:tr>
+        <w:trPr>
+          <w:cnfStyle w:val="000000100000" w:firstRow="0" w:lastRow="0" w:firstColumn="0" w:lastColumn="0" w:oddVBand="0" w:evenVBand="0" w:oddHBand="1" w:evenHBand="0" w:firstRowFirstColumn="0" w:firstRowLastColumn="0" w:lastRowFirstColumn="0" w:lastRowLastColumn="0"/>
+        </w:trPr>
+        <w:tc>
+          <w:tcPr>
+            <w:cnfStyle w:val="001000000000" w:firstRow="0" w:lastRow="0" w:firstColumn="1" w:lastColumn="0" w:oddVBand="0" w:evenVBand="0" w:oddHBand="0" w:evenHBand="0" w:firstRowFirstColumn="0" w:firstRowLastColumn="0" w:lastRowFirstColumn="0" w:lastRowLastColumn="0"/>
+            <w:tcW w:w="2464" w:type="dxa"/>
+          </w:tcPr>
+          <w:p>
+            <w:r>
+              <w:t>FCN with clustering</w:t>
+            </w:r>
+          </w:p>
+        </w:tc>
+        <w:tc>
+          <w:tcPr>
+            <w:tcW w:w="2429" w:type="dxa"/>
+          </w:tcPr>
+          <w:p>
+            <w:pPr>
+              <w:cnfStyle w:val="000000100000" w:firstRow="0" w:lastRow="0" w:firstColumn="0" w:lastColumn="0" w:oddVBand="0" w:evenVBand="0" w:oddHBand="1" w:evenHBand="0" w:firstRowFirstColumn="0" w:firstRowLastColumn="0" w:lastRowFirstColumn="0" w:lastRowLastColumn="0"/>
+            </w:pPr>
+            <w:r>
+              <w:t>80.3%</w:t>
+            </w:r>
+          </w:p>
+        </w:tc>
+        <w:tc>
+          <w:tcPr>
+            <w:tcW w:w="2333" w:type="dxa"/>
+          </w:tcPr>
+          <w:p>
+            <w:pPr>
+              <w:cnfStyle w:val="000000100000" w:firstRow="0" w:lastRow="0" w:firstColumn="0" w:lastColumn="0" w:oddVBand="0" w:evenVBand="0" w:oddHBand="1" w:evenHBand="0" w:firstRowFirstColumn="0" w:firstRowLastColumn="0" w:lastRowFirstColumn="0" w:lastRowLastColumn="0"/>
+            </w:pPr>
+            <w:r>
+              <w:t>66.9%</w:t>
+            </w:r>
+          </w:p>
+        </w:tc>
+        <w:tc>
+          <w:tcPr>
+            <w:tcW w:w="2124" w:type="dxa"/>
+          </w:tcPr>
+          <w:p>
+            <w:pPr>
+              <w:cnfStyle w:val="000000100000" w:firstRow="0" w:lastRow="0" w:firstColumn="0" w:lastColumn="0" w:oddVBand="0" w:evenVBand="0" w:oddHBand="1" w:evenHBand="0" w:firstRowFirstColumn="0" w:firstRowLastColumn="0" w:lastRowFirstColumn="0" w:lastRowLastColumn="0"/>
+            </w:pPr>
+            <w:r>
+              <w:t>0.22</w:t>
+            </w:r>
+          </w:p>
+        </w:tc>
+      </w:tr>
+      <w:tr>
+        <w:tc>
+          <w:tcPr>
+            <w:cnfStyle w:val="001000000000" w:firstRow="0" w:lastRow="0" w:firstColumn="1" w:lastColumn="0" w:oddVBand="0" w:evenVBand="0" w:oddHBand="0" w:evenHBand="0" w:firstRowFirstColumn="0" w:firstRowLastColumn="0" w:lastRowFirstColumn="0" w:lastRowLastColumn="0"/>
+            <w:tcW w:w="2464" w:type="dxa"/>
+          </w:tcPr>
+          <w:p>
+            <w:r>
+              <w:t>Faster R-CNN</w:t>
+            </w:r>
+          </w:p>
+        </w:tc>
+        <w:tc>
+          <w:tcPr>
+            <w:tcW w:w="2429" w:type="dxa"/>
+          </w:tcPr>
+          <w:p>
+            <w:pPr>
+              <w:cnfStyle w:val="000000000000" w:firstRow="0" w:lastRow="0" w:firstColumn="0" w:lastColumn="0" w:oddVBand="0" w:evenVBand="0" w:oddHBand="0" w:evenHBand="0" w:firstRowFirstColumn="0" w:firstRowLastColumn="0" w:lastRowFirstColumn="0" w:lastRowLastColumn="0"/>
+            </w:pPr>
+            <w:r>
+              <w:t>95.7%</w:t>
+            </w:r>
+          </w:p>
+        </w:tc>
+        <w:tc>
+          <w:tcPr>
+            <w:tcW w:w="2333" w:type="dxa"/>
+          </w:tcPr>
+          <w:p>
+            <w:pPr>
+              <w:cnfStyle w:val="000000000000" w:firstRow="0" w:lastRow="0" w:firstColumn="0" w:lastColumn="0" w:oddVBand="0" w:evenVBand="0" w:oddHBand="0" w:evenHBand="0" w:firstRowFirstColumn="0" w:firstRowLastColumn="0" w:lastRowFirstColumn="0" w:lastRowLastColumn="0"/>
+            </w:pPr>
+            <w:r>
+              <w:t>93.8%</w:t>
+            </w:r>
+          </w:p>
+        </w:tc>
+        <w:tc>
+          <w:tcPr>
+            <w:tcW w:w="2124" w:type="dxa"/>
+          </w:tcPr>
+          <w:p>
+            <w:pPr>
+              <w:cnfStyle w:val="000000000000" w:firstRow="0" w:lastRow="0" w:firstColumn="0" w:lastColumn="0" w:oddVBand="0" w:evenVBand="0" w:oddHBand="0" w:evenHBand="0" w:firstRowFirstColumn="0" w:firstRowLastColumn="0" w:lastRowFirstColumn="0" w:lastRowLastColumn="0"/>
+            </w:pPr>
+            <w:r>
+              <w:t>0.60</w:t>
+            </w:r>
+          </w:p>
+        </w:tc>
+      </w:tr>
+      <w:tr>
+        <w:trPr>
+          <w:cnfStyle w:val="000000100000" w:firstRow="0" w:lastRow="0" w:firstColumn="0" w:lastColumn="0" w:oddVBand="0" w:evenVBand="0" w:oddHBand="1" w:evenHBand="0" w:firstRowFirstColumn="0" w:firstRowLastColumn="0" w:lastRowFirstColumn="0" w:lastRowLastColumn="0"/>
+        </w:trPr>
+        <w:tc>
+          <w:tcPr>
+            <w:cnfStyle w:val="001000000000" w:firstRow="0" w:lastRow="0" w:firstColumn="1" w:lastColumn="0" w:oddVBand="0" w:evenVBand="0" w:oddHBand="0" w:evenHBand="0" w:firstRowFirstColumn="0" w:firstRowLastColumn="0" w:lastRowFirstColumn="0" w:lastRowLastColumn="0"/>
+            <w:tcW w:w="2464" w:type="dxa"/>
+          </w:tcPr>
+          <w:p>
+            <w:r>
+              <w:t>Mask R-CNN</w:t>
+            </w:r>
+          </w:p>
+        </w:tc>
+        <w:tc>
+          <w:tcPr>
+            <w:tcW w:w="2429" w:type="dxa"/>
+          </w:tcPr>
+          <w:p>
+            <w:pPr>
+              <w:cnfStyle w:val="000000100000" w:firstRow="0" w:lastRow="0" w:firstColumn="0" w:lastColumn="0" w:oddVBand="0" w:evenVBand="0" w:oddHBand="1" w:evenHBand="0" w:firstRowFirstColumn="0" w:firstRowLastColumn="0" w:lastRowFirstColumn="0" w:lastRowLastColumn="0"/>
+            </w:pPr>
+            <w:r>
+              <w:t>99.8%</w:t>
+            </w:r>
+          </w:p>
+        </w:tc>
+        <w:tc>
+          <w:tcPr>
+            <w:tcW w:w="2333" w:type="dxa"/>
+          </w:tcPr>
+          <w:p>
+            <w:pPr>
+              <w:cnfStyle w:val="000000100000" w:firstRow="0" w:lastRow="0" w:firstColumn="0" w:lastColumn="0" w:oddVBand="0" w:evenVBand="0" w:oddHBand="1" w:evenHBand="0" w:firstRowFirstColumn="0" w:firstRowLastColumn="0" w:lastRowFirstColumn="0" w:lastRowLastColumn="0"/>
+            </w:pPr>
+            <w:r>
+              <w:t>97.8%</w:t>
+            </w:r>
+          </w:p>
+        </w:tc>
+        <w:tc>
+          <w:tcPr>
+            <w:tcW w:w="2124" w:type="dxa"/>
+          </w:tcPr>
+          <w:p>
+            <w:pPr>
+              <w:cnfStyle w:val="000000100000" w:firstRow="0" w:lastRow="0" w:firstColumn="0" w:lastColumn="0" w:oddVBand="0" w:evenVBand="0" w:oddHBand="1" w:evenHBand="0" w:firstRowFirstColumn="0" w:firstRowLastColumn="0" w:lastRowFirstColumn="0" w:lastRowLastColumn="0"/>
+            </w:pPr>
+            <w:r>
+              <w:t>2.91</w:t>
+            </w:r>
+          </w:p>
+        </w:tc>
+      </w:tr>
+    </w:tbl>
+    <w:p/>
+    <w:p>
+      <w:r>
+        <w:tab/>
+        <w:t>The authors began the experiment by installing cameras in their college classrooms.  They collected one thousand full-color frames in 1280x720 resolution under various lighting conditions.  Each frame was manually labeled and split into training and validation sets (50-50%).  During the training process, each architecture outputs bounding boxes around the detected heads.  This approach enables the researchers to confirm both the counts and reasoning behind them.</w:t>
+      </w:r>
+    </w:p>
+    <w:p>
+      <w:r>
+        <w:tab/>
+      </w:r>
+      <w:proofErr w:type="spellStart"/>
+      <w:r>
+        <w:t>Yudin</w:t>
+      </w:r>
+      <w:proofErr w:type="spellEnd"/>
+      <w:r>
+        <w:t xml:space="preserve"> et al. stream the IP-cameras into a Windows 7 desktop run which performs the analysis every minute.  Statistical information (e.g., runtime) and bounded-box output collect into an SQLite database after each run.  According to the results, Mask R-CNN architectures deliver the most accurate results.  Meanwhile, FCN is nearly ten times faster but comes with lower quality results.  Businesses can use this information to decide which characteristics are most critical to their workloads.</w:t>
+      </w:r>
+    </w:p>
+    <w:p/>
+    <w:p>
+      <w:pPr>
+        <w:pStyle w:val="Heading2"/>
+      </w:pPr>
+      <w:r>
+        <w:lastRenderedPageBreak/>
+        <w:t>Detecting Abandoned Objects (2020)</w:t>
+      </w:r>
+    </w:p>
+    <w:p>
+      <w:r>
+        <w:tab/>
+        <w:t xml:space="preserve">Park et al. (2020) state that businesses spend significant resources discovering abandoned objects across their premises.  Typically, they address these challenges by hiring staff to monitor security cameras.  However, this approach is expensive, manually intensive, and </w:t>
+      </w:r>
+      <w:proofErr w:type="gramStart"/>
+      <w:r>
+        <w:t>error-prone</w:t>
+      </w:r>
+      <w:proofErr w:type="gramEnd"/>
+      <w:r>
+        <w:t xml:space="preserve">.  Existing artificial intelligence (AI) systems also encounter challenges maintaining abandoned objects in the foreground versus fading into the background.  Engineers can overcome this issue through additional computations.  </w:t>
+      </w:r>
+    </w:p>
+    <w:p>
+      <w:pPr>
         <w:ind w:firstLine="720"/>
       </w:pPr>
       <w:r>
@@ -608,6 +970,42 @@
       </w:r>
       <w:r>
         <w:t>.</w:t>
+      </w:r>
+    </w:p>
+    <w:p>
+      <w:pPr>
+        <w:ind w:firstLine="720"/>
+      </w:pPr>
+      <w:r>
+        <w:t xml:space="preserve">Park et al. assessed the solutions performing with a combination of open-source videos and personal cameras.  Their experiments demonstrate the effectiveness of this process in many everyday environments.  However, they also note several edge cases (e.g., toggling light sources) that require additional considerations.  The process is also </w:t>
+      </w:r>
+      <w:proofErr w:type="gramStart"/>
+      <w:r>
+        <w:t>broadly applicable</w:t>
+      </w:r>
+      <w:proofErr w:type="gramEnd"/>
+      <w:r>
+        <w:t xml:space="preserve"> to other object detection problems.  Even with virtually unlimited resources (e.g., cloud computing), using the dual-background model reduces re-analyzing the entire frame.  This characteristic lessens memory requirements and operational costs.</w:t>
+      </w:r>
+    </w:p>
+    <w:p>
+      <w:pPr>
+        <w:pStyle w:val="Heading2"/>
+      </w:pPr>
+      <w:r>
+        <w:br w:type="page"/>
+      </w:r>
+      <w:r>
+        <w:lastRenderedPageBreak/>
+        <w:t xml:space="preserve">Object Detection Using </w:t>
+      </w:r>
+      <w:proofErr w:type="spellStart"/>
+      <w:r>
+        <w:t>Chebyschvev</w:t>
+      </w:r>
+      <w:proofErr w:type="spellEnd"/>
+      <w:r>
+        <w:t xml:space="preserve"> Filter (2021)</w:t>
       </w:r>
     </w:p>
     <w:sectPr>
@@ -1623,6 +2021,82 @@
       <w:contextualSpacing/>
     </w:pPr>
   </w:style>
+  <w:style w:type="table" w:styleId="GridTable4">
+    <w:name w:val="Grid Table 4"/>
+    <w:basedOn w:val="TableNormal"/>
+    <w:uiPriority w:val="49"/>
+    <w:rsid w:val="00442054"/>
+    <w:pPr>
+      <w:spacing w:line="240" w:lineRule="auto"/>
+    </w:pPr>
+    <w:tblPr>
+      <w:tblStyleRowBandSize w:val="1"/>
+      <w:tblStyleColBandSize w:val="1"/>
+      <w:tblBorders>
+        <w:top w:val="single" w:sz="4" w:space="0" w:color="666666" w:themeColor="text1" w:themeTint="99"/>
+        <w:left w:val="single" w:sz="4" w:space="0" w:color="666666" w:themeColor="text1" w:themeTint="99"/>
+        <w:bottom w:val="single" w:sz="4" w:space="0" w:color="666666" w:themeColor="text1" w:themeTint="99"/>
+        <w:right w:val="single" w:sz="4" w:space="0" w:color="666666" w:themeColor="text1" w:themeTint="99"/>
+        <w:insideH w:val="single" w:sz="4" w:space="0" w:color="666666" w:themeColor="text1" w:themeTint="99"/>
+        <w:insideV w:val="single" w:sz="4" w:space="0" w:color="666666" w:themeColor="text1" w:themeTint="99"/>
+      </w:tblBorders>
+    </w:tblPr>
+    <w:tblStylePr w:type="firstRow">
+      <w:rPr>
+        <w:b/>
+        <w:bCs/>
+        <w:color w:val="FFFFFF" w:themeColor="background1"/>
+      </w:rPr>
+      <w:tblPr/>
+      <w:tcPr>
+        <w:tcBorders>
+          <w:top w:val="single" w:sz="4" w:space="0" w:color="000000" w:themeColor="text1"/>
+          <w:left w:val="single" w:sz="4" w:space="0" w:color="000000" w:themeColor="text1"/>
+          <w:bottom w:val="single" w:sz="4" w:space="0" w:color="000000" w:themeColor="text1"/>
+          <w:right w:val="single" w:sz="4" w:space="0" w:color="000000" w:themeColor="text1"/>
+          <w:insideH w:val="nil"/>
+          <w:insideV w:val="nil"/>
+        </w:tcBorders>
+        <w:shd w:val="clear" w:color="auto" w:fill="000000" w:themeFill="text1"/>
+      </w:tcPr>
+    </w:tblStylePr>
+    <w:tblStylePr w:type="lastRow">
+      <w:rPr>
+        <w:b/>
+        <w:bCs/>
+      </w:rPr>
+      <w:tblPr/>
+      <w:tcPr>
+        <w:tcBorders>
+          <w:top w:val="double" w:sz="4" w:space="0" w:color="000000" w:themeColor="text1"/>
+        </w:tcBorders>
+      </w:tcPr>
+    </w:tblStylePr>
+    <w:tblStylePr w:type="firstCol">
+      <w:rPr>
+        <w:b/>
+        <w:bCs/>
+      </w:rPr>
+    </w:tblStylePr>
+    <w:tblStylePr w:type="lastCol">
+      <w:rPr>
+        <w:b/>
+        <w:bCs/>
+      </w:rPr>
+    </w:tblStylePr>
+    <w:tblStylePr w:type="band1Vert">
+      <w:tblPr/>
+      <w:tcPr>
+        <w:shd w:val="clear" w:color="auto" w:fill="CCCCCC" w:themeFill="text1" w:themeFillTint="33"/>
+      </w:tcPr>
+    </w:tblStylePr>
+    <w:tblStylePr w:type="band1Horz">
+      <w:tblPr/>
+      <w:tcPr>
+        <w:shd w:val="clear" w:color="auto" w:fill="CCCCCC" w:themeFill="text1" w:themeFillTint="33"/>
+      </w:tcPr>
+    </w:tblStylePr>
+  </w:style>
 </w:styles>
 </file>
 

</xml_diff>